<commit_message>
lab 6 o4et upd
</commit_message>
<xml_diff>
--- a/lab6/отчёт lab6.docx
+++ b/lab6/отчёт lab6.docx
@@ -28877,6 +28877,7 @@
         <w:rPr>
           <w:sz w:val="16"/>
           <w:szCs w:val="16"/>
+          <w:lang w:val="en-US"/>
         </w:rPr>
       </w:pPr>
       <w:r>
@@ -28891,6 +28892,7 @@
         <w:rPr>
           <w:sz w:val="16"/>
           <w:szCs w:val="16"/>
+          <w:lang w:val="en-US"/>
         </w:rPr>
         <w:t>//</w:t>
       </w:r>
@@ -28899,6 +28901,7 @@
         <w:rPr>
           <w:sz w:val="16"/>
           <w:szCs w:val="16"/>
+          <w:lang w:val="en-US"/>
         </w:rPr>
         <w:t>cor_riad</w:t>
       </w:r>
@@ -28907,6 +28910,7 @@
         <w:rPr>
           <w:sz w:val="16"/>
           <w:szCs w:val="16"/>
+          <w:lang w:val="en-US"/>
         </w:rPr>
         <w:t>(</w:t>
       </w:r>
@@ -28915,6 +28919,7 @@
         <w:rPr>
           <w:sz w:val="16"/>
           <w:szCs w:val="16"/>
+          <w:lang w:val="en-US"/>
         </w:rPr>
         <w:t>hdc</w:t>
       </w:r>
@@ -28923,6 +28928,7 @@
         <w:rPr>
           <w:sz w:val="16"/>
           <w:szCs w:val="16"/>
+          <w:lang w:val="en-US"/>
         </w:rPr>
         <w:t>);</w:t>
       </w:r>
@@ -28932,20 +28938,23 @@
         <w:rPr>
           <w:sz w:val="16"/>
           <w:szCs w:val="16"/>
-        </w:rPr>
-      </w:pPr>
-    </w:p>
-    <w:p>
-      <w:pPr>
-        <w:rPr>
-          <w:sz w:val="16"/>
-          <w:szCs w:val="16"/>
-        </w:rPr>
-      </w:pPr>
-      <w:r>
-        <w:rPr>
-          <w:sz w:val="16"/>
-          <w:szCs w:val="16"/>
+          <w:lang w:val="en-US"/>
+        </w:rPr>
+      </w:pPr>
+    </w:p>
+    <w:p>
+      <w:pPr>
+        <w:rPr>
+          <w:sz w:val="16"/>
+          <w:szCs w:val="16"/>
+          <w:lang w:val="en-US"/>
+        </w:rPr>
+      </w:pPr>
+      <w:r>
+        <w:rPr>
+          <w:sz w:val="16"/>
+          <w:szCs w:val="16"/>
+          <w:lang w:val="en-US"/>
         </w:rPr>
         <w:t xml:space="preserve">        //</w:t>
       </w:r>
@@ -28955,6 +28964,7 @@
         <w:rPr>
           <w:sz w:val="16"/>
           <w:szCs w:val="16"/>
+          <w:lang w:val="en-US"/>
         </w:rPr>
         <w:t>MyFigure</w:t>
       </w:r>
@@ -28963,6 +28973,7 @@
         <w:rPr>
           <w:sz w:val="16"/>
           <w:szCs w:val="16"/>
+          <w:lang w:val="en-US"/>
         </w:rPr>
         <w:t>(</w:t>
       </w:r>
@@ -28972,6 +28983,7 @@
         <w:rPr>
           <w:sz w:val="16"/>
           <w:szCs w:val="16"/>
+          <w:lang w:val="en-US"/>
         </w:rPr>
         <w:t>hdc</w:t>
       </w:r>
@@ -28980,6 +28992,7 @@
         <w:rPr>
           <w:sz w:val="16"/>
           <w:szCs w:val="16"/>
+          <w:lang w:val="en-US"/>
         </w:rPr>
         <w:t>, 400, 400, 100, 100, RGB(0, 0, 0));</w:t>
       </w:r>
@@ -28989,12 +29002,14 @@
         <w:rPr>
           <w:sz w:val="16"/>
           <w:szCs w:val="16"/>
-        </w:rPr>
-      </w:pPr>
-      <w:r>
-        <w:rPr>
-          <w:sz w:val="16"/>
-          <w:szCs w:val="16"/>
+          <w:lang w:val="en-US"/>
+        </w:rPr>
+      </w:pPr>
+      <w:r>
+        <w:rPr>
+          <w:sz w:val="16"/>
+          <w:szCs w:val="16"/>
+          <w:lang w:val="en-US"/>
         </w:rPr>
         <w:t xml:space="preserve">        // </w:t>
       </w:r>
@@ -29004,12 +29019,14 @@
         <w:rPr>
           <w:sz w:val="16"/>
           <w:szCs w:val="16"/>
-        </w:rPr>
-      </w:pPr>
-      <w:r>
-        <w:rPr>
-          <w:sz w:val="16"/>
-          <w:szCs w:val="16"/>
+          <w:lang w:val="en-US"/>
+        </w:rPr>
+      </w:pPr>
+      <w:r>
+        <w:rPr>
+          <w:sz w:val="16"/>
+          <w:szCs w:val="16"/>
+          <w:lang w:val="en-US"/>
         </w:rPr>
         <w:t xml:space="preserve">        //</w:t>
       </w:r>
@@ -29018,6 +29035,7 @@
         <w:rPr>
           <w:sz w:val="16"/>
           <w:szCs w:val="16"/>
+          <w:lang w:val="en-US"/>
         </w:rPr>
         <w:t>f_gor</w:t>
       </w:r>
@@ -29026,6 +29044,7 @@
         <w:rPr>
           <w:sz w:val="16"/>
           <w:szCs w:val="16"/>
+          <w:lang w:val="en-US"/>
         </w:rPr>
         <w:t>(</w:t>
       </w:r>
@@ -29034,6 +29053,7 @@
         <w:rPr>
           <w:sz w:val="16"/>
           <w:szCs w:val="16"/>
+          <w:lang w:val="en-US"/>
         </w:rPr>
         <w:t>hdc</w:t>
       </w:r>
@@ -29042,6 +29062,7 @@
         <w:rPr>
           <w:sz w:val="16"/>
           <w:szCs w:val="16"/>
+          <w:lang w:val="en-US"/>
         </w:rPr>
         <w:t>);</w:t>
       </w:r>
@@ -29219,16 +29240,22 @@
         <w:rPr>
           <w:sz w:val="16"/>
           <w:szCs w:val="16"/>
-          <w:lang w:val="en-US"/>
-        </w:rPr>
-      </w:pPr>
-      <w:r>
-        <w:rPr>
-          <w:sz w:val="16"/>
-          <w:szCs w:val="16"/>
-          <w:lang w:val="en-US"/>
-        </w:rPr>
-        <w:t xml:space="preserve">        j(</w:t>
+        </w:rPr>
+      </w:pPr>
+      <w:r>
+        <w:rPr>
+          <w:sz w:val="16"/>
+          <w:szCs w:val="16"/>
+          <w:lang w:val="en-US"/>
+        </w:rPr>
+        <w:t xml:space="preserve">        j</w:t>
+      </w:r>
+      <w:r>
+        <w:rPr>
+          <w:sz w:val="16"/>
+          <w:szCs w:val="16"/>
+        </w:rPr>
+        <w:t>(</w:t>
       </w:r>
       <w:proofErr w:type="spellStart"/>
       <w:r>
@@ -29244,7 +29271,6 @@
         <w:rPr>
           <w:sz w:val="16"/>
           <w:szCs w:val="16"/>
-          <w:lang w:val="en-US"/>
         </w:rPr>
         <w:t>);</w:t>
       </w:r>
@@ -29260,7 +29286,6 @@
         <w:rPr>
           <w:sz w:val="16"/>
           <w:szCs w:val="16"/>
-          <w:lang w:val="en-US"/>
         </w:rPr>
         <w:t xml:space="preserve">        </w:t>
       </w:r>
@@ -29652,9 +29677,10 @@
       </w:pPr>
       <w:r>
         <w:rPr>
-          <w:sz w:val="16"/>
-          <w:szCs w:val="16"/>
-          <w:lang w:val="en-US"/>
+          <w:noProof/>
+          <w:sz w:val="16"/>
+          <w:szCs w:val="16"/>
+          <w:lang w:eastAsia="ru-RU"/>
         </w:rPr>
         <w:lastRenderedPageBreak/>
         <w:drawing>
@@ -29693,13 +29719,44 @@
           </wp:inline>
         </w:drawing>
       </w:r>
+    </w:p>
+    <w:p/>
+    <w:p/>
+    <w:p>
+      <w:pPr>
+        <w:jc w:val="center"/>
+      </w:pPr>
+    </w:p>
+    <w:p>
+      <w:pPr>
+        <w:jc w:val="center"/>
+      </w:pPr>
+      <w:r>
+        <w:t>ВЫВОД</w:t>
+      </w:r>
+      <w:r>
+        <w:br/>
+      </w:r>
+    </w:p>
+    <w:p>
+      <w:pPr>
+        <w:jc w:val="left"/>
+        <w:rPr>
+          <w:lang w:val="en-US"/>
+        </w:rPr>
+      </w:pPr>
+      <w:r>
+        <w:t xml:space="preserve">В ЭТОЙ лабораторной работе я научился использовать функцию </w:t>
+      </w:r>
+      <w:r>
+        <w:rPr>
+          <w:lang w:val="en-US"/>
+        </w:rPr>
+        <w:t>KEYDOWN</w:t>
+      </w:r>
       <w:bookmarkStart w:id="0" w:name="_GoBack"/>
       <w:bookmarkEnd w:id="0"/>
     </w:p>
-    <w:p/>
-    <w:p/>
-    <w:p/>
-    <w:p/>
     <w:sectPr>
       <w:pgSz w:w="11906" w:h="16838"/>
       <w:pgMar w:top="1134" w:right="850" w:bottom="1134" w:left="1701" w:header="708" w:footer="708" w:gutter="0"/>

</xml_diff>